<commit_message>
Updated documentation, DTXSID_detect.R, and the Template.Rmd
</commit_message>
<xml_diff>
--- a/Exposure RMarkdown Form Documentation.docx
+++ b/Exposure RMarkdown Form Documentation.docx
@@ -77,7 +77,7 @@
     <w:sdt>
       <w:sdtPr>
         <w:rPr>
-          <w:rFonts w:eastAsiaTheme="minorHAnsi" w:cstheme="majorHAnsi"/>
+          <w:rFonts w:asciiTheme="minorHAnsi" w:eastAsiaTheme="minorHAnsi" w:hAnsiTheme="minorHAnsi" w:cstheme="majorHAnsi"/>
           <w:color w:val="auto"/>
           <w:sz w:val="24"/>
           <w:szCs w:val="24"/>
@@ -1016,121 +1016,119 @@
         </w:rPr>
         <w:br w:type="page"/>
       </w:r>
-      <w:bookmarkStart w:id="0" w:name="_GoBack"/>
+    </w:p>
+    <w:p>
+      <w:pPr>
+        <w:pStyle w:val="Heading1"/>
+        <w:rPr>
+          <w:rFonts w:cstheme="majorHAnsi"/>
+          <w:sz w:val="24"/>
+          <w:szCs w:val="24"/>
+        </w:rPr>
+      </w:pPr>
+      <w:bookmarkStart w:id="0" w:name="_Toc25156716"/>
+      <w:r>
+        <w:rPr>
+          <w:rFonts w:cstheme="majorHAnsi"/>
+          <w:sz w:val="24"/>
+          <w:szCs w:val="24"/>
+        </w:rPr>
+        <w:lastRenderedPageBreak/>
+        <w:t>Overview</w:t>
+      </w:r>
       <w:bookmarkEnd w:id="0"/>
     </w:p>
     <w:p>
       <w:pPr>
-        <w:pStyle w:val="Heading1"/>
-        <w:rPr>
-          <w:rFonts w:cstheme="majorHAnsi"/>
-          <w:sz w:val="24"/>
-          <w:szCs w:val="24"/>
-        </w:rPr>
-      </w:pPr>
-      <w:bookmarkStart w:id="1" w:name="_Toc25156716"/>
-      <w:r>
-        <w:rPr>
-          <w:rFonts w:cstheme="majorHAnsi"/>
-          <w:sz w:val="24"/>
-          <w:szCs w:val="24"/>
-        </w:rPr>
-        <w:lastRenderedPageBreak/>
-        <w:t>Overview</w:t>
-      </w:r>
-      <w:bookmarkEnd w:id="1"/>
+        <w:rPr>
+          <w:rFonts w:asciiTheme="majorHAnsi" w:hAnsiTheme="majorHAnsi" w:cstheme="majorHAnsi"/>
+          <w:sz w:val="24"/>
+          <w:szCs w:val="24"/>
+        </w:rPr>
+      </w:pPr>
+      <w:r>
+        <w:rPr>
+          <w:rFonts w:asciiTheme="majorHAnsi" w:hAnsiTheme="majorHAnsi" w:cstheme="majorHAnsi"/>
+          <w:sz w:val="24"/>
+          <w:szCs w:val="24"/>
+        </w:rPr>
+        <w:tab/>
+        <w:t xml:space="preserve">This package of files and scripts is used to produce chemical exposure forms based on DTXSID. This can be completed </w:t>
+      </w:r>
+      <w:r>
+        <w:rPr>
+          <w:rFonts w:asciiTheme="majorHAnsi" w:hAnsiTheme="majorHAnsi" w:cstheme="majorHAnsi"/>
+          <w:sz w:val="24"/>
+          <w:szCs w:val="24"/>
+        </w:rPr>
+        <w:t xml:space="preserve">by running the </w:t>
+      </w:r>
+      <w:r>
+        <w:rPr>
+          <w:rFonts w:asciiTheme="majorHAnsi" w:hAnsiTheme="majorHAnsi" w:cstheme="majorHAnsi"/>
+          <w:sz w:val="24"/>
+          <w:szCs w:val="24"/>
+        </w:rPr>
+        <w:fldChar w:fldCharType="begin"/>
+      </w:r>
+      <w:r>
+        <w:rPr>
+          <w:rFonts w:asciiTheme="majorHAnsi" w:hAnsiTheme="majorHAnsi" w:cstheme="majorHAnsi"/>
+          <w:sz w:val="24"/>
+          <w:szCs w:val="24"/>
+        </w:rPr>
+        <w:instrText xml:space="preserve"> REF _Ref23321178 \h </w:instrText>
+      </w:r>
+      <w:r>
+        <w:rPr>
+          <w:rFonts w:asciiTheme="majorHAnsi" w:hAnsiTheme="majorHAnsi" w:cstheme="majorHAnsi"/>
+          <w:sz w:val="24"/>
+          <w:szCs w:val="24"/>
+        </w:rPr>
+        <w:instrText xml:space="preserve"> \* MERGEFORMAT </w:instrText>
+      </w:r>
+      <w:r>
+        <w:rPr>
+          <w:rFonts w:asciiTheme="majorHAnsi" w:hAnsiTheme="majorHAnsi" w:cstheme="majorHAnsi"/>
+          <w:sz w:val="24"/>
+          <w:szCs w:val="24"/>
+        </w:rPr>
+      </w:r>
+      <w:r>
+        <w:rPr>
+          <w:rFonts w:asciiTheme="majorHAnsi" w:hAnsiTheme="majorHAnsi" w:cstheme="majorHAnsi"/>
+          <w:sz w:val="24"/>
+          <w:szCs w:val="24"/>
+        </w:rPr>
+        <w:fldChar w:fldCharType="separate"/>
+      </w:r>
+      <w:r>
+        <w:rPr>
+          <w:rFonts w:asciiTheme="majorHAnsi" w:hAnsiTheme="majorHAnsi" w:cstheme="majorHAnsi"/>
+          <w:sz w:val="24"/>
+          <w:szCs w:val="24"/>
+        </w:rPr>
+        <w:t>Create DTXSID Forms</w:t>
+      </w:r>
+      <w:r>
+        <w:rPr>
+          <w:rFonts w:asciiTheme="majorHAnsi" w:hAnsiTheme="majorHAnsi" w:cstheme="majorHAnsi"/>
+          <w:sz w:val="24"/>
+          <w:szCs w:val="24"/>
+        </w:rPr>
+        <w:fldChar w:fldCharType="end"/>
+      </w:r>
+      <w:r>
+        <w:rPr>
+          <w:rFonts w:asciiTheme="majorHAnsi" w:hAnsiTheme="majorHAnsi" w:cstheme="majorHAnsi"/>
+          <w:sz w:val="24"/>
+          <w:szCs w:val="24"/>
+        </w:rPr>
+        <w:t xml:space="preserve"> script and passing a list of DTXSID values either directly or through an input CSV file.</w:t>
+      </w:r>
     </w:p>
     <w:p>
       <w:pPr>
-        <w:rPr>
-          <w:rFonts w:asciiTheme="majorHAnsi" w:hAnsiTheme="majorHAnsi" w:cstheme="majorHAnsi"/>
-          <w:sz w:val="24"/>
-          <w:szCs w:val="24"/>
-        </w:rPr>
-      </w:pPr>
-      <w:r>
-        <w:rPr>
-          <w:rFonts w:asciiTheme="majorHAnsi" w:hAnsiTheme="majorHAnsi" w:cstheme="majorHAnsi"/>
-          <w:sz w:val="24"/>
-          <w:szCs w:val="24"/>
-        </w:rPr>
-        <w:tab/>
-        <w:t xml:space="preserve">This package of files and scripts is used to produce chemical exposure forms based on DTXSID. This can be completed </w:t>
-      </w:r>
-      <w:r>
-        <w:rPr>
-          <w:rFonts w:asciiTheme="majorHAnsi" w:hAnsiTheme="majorHAnsi" w:cstheme="majorHAnsi"/>
-          <w:sz w:val="24"/>
-          <w:szCs w:val="24"/>
-        </w:rPr>
-        <w:t xml:space="preserve">by running the </w:t>
-      </w:r>
-      <w:r>
-        <w:rPr>
-          <w:rFonts w:asciiTheme="majorHAnsi" w:hAnsiTheme="majorHAnsi" w:cstheme="majorHAnsi"/>
-          <w:sz w:val="24"/>
-          <w:szCs w:val="24"/>
-        </w:rPr>
-        <w:fldChar w:fldCharType="begin"/>
-      </w:r>
-      <w:r>
-        <w:rPr>
-          <w:rFonts w:asciiTheme="majorHAnsi" w:hAnsiTheme="majorHAnsi" w:cstheme="majorHAnsi"/>
-          <w:sz w:val="24"/>
-          <w:szCs w:val="24"/>
-        </w:rPr>
-        <w:instrText xml:space="preserve"> REF _Ref23321178 \h </w:instrText>
-      </w:r>
-      <w:r>
-        <w:rPr>
-          <w:rFonts w:asciiTheme="majorHAnsi" w:hAnsiTheme="majorHAnsi" w:cstheme="majorHAnsi"/>
-          <w:sz w:val="24"/>
-          <w:szCs w:val="24"/>
-        </w:rPr>
-        <w:instrText xml:space="preserve"> \* MERGEFORMAT </w:instrText>
-      </w:r>
-      <w:r>
-        <w:rPr>
-          <w:rFonts w:asciiTheme="majorHAnsi" w:hAnsiTheme="majorHAnsi" w:cstheme="majorHAnsi"/>
-          <w:sz w:val="24"/>
-          <w:szCs w:val="24"/>
-        </w:rPr>
-      </w:r>
-      <w:r>
-        <w:rPr>
-          <w:rFonts w:asciiTheme="majorHAnsi" w:hAnsiTheme="majorHAnsi" w:cstheme="majorHAnsi"/>
-          <w:sz w:val="24"/>
-          <w:szCs w:val="24"/>
-        </w:rPr>
-        <w:fldChar w:fldCharType="separate"/>
-      </w:r>
-      <w:r>
-        <w:rPr>
-          <w:rFonts w:asciiTheme="majorHAnsi" w:hAnsiTheme="majorHAnsi" w:cstheme="majorHAnsi"/>
-          <w:sz w:val="24"/>
-          <w:szCs w:val="24"/>
-        </w:rPr>
-        <w:t>Create DTXSID Forms</w:t>
-      </w:r>
-      <w:r>
-        <w:rPr>
-          <w:rFonts w:asciiTheme="majorHAnsi" w:hAnsiTheme="majorHAnsi" w:cstheme="majorHAnsi"/>
-          <w:sz w:val="24"/>
-          <w:szCs w:val="24"/>
-        </w:rPr>
-        <w:fldChar w:fldCharType="end"/>
-      </w:r>
-      <w:r>
-        <w:rPr>
-          <w:rFonts w:asciiTheme="majorHAnsi" w:hAnsiTheme="majorHAnsi" w:cstheme="majorHAnsi"/>
-          <w:sz w:val="24"/>
-          <w:szCs w:val="24"/>
-        </w:rPr>
-        <w:t xml:space="preserve"> script and passing a list of DTXSID values either directly or through an input CSV file.</w:t>
-      </w:r>
-    </w:p>
-    <w:p>
-      <w:pPr>
         <w:pStyle w:val="Heading1"/>
         <w:rPr>
           <w:rFonts w:cstheme="majorHAnsi"/>
@@ -1138,7 +1136,7 @@
           <w:szCs w:val="24"/>
         </w:rPr>
       </w:pPr>
-      <w:bookmarkStart w:id="2" w:name="_Toc25156717"/>
+      <w:bookmarkStart w:id="1" w:name="_Toc25156717"/>
       <w:r>
         <w:rPr>
           <w:rFonts w:cstheme="majorHAnsi"/>
@@ -1147,7 +1145,7 @@
         </w:rPr>
         <w:t>R Libraries</w:t>
       </w:r>
-      <w:bookmarkEnd w:id="2"/>
+      <w:bookmarkEnd w:id="1"/>
     </w:p>
     <w:p>
       <w:pPr>
@@ -1287,9 +1285,25 @@
           <w:sz w:val="24"/>
           <w:szCs w:val="24"/>
         </w:rPr>
-        <w:t>readxl</w:t>
+        <w:t>R</w:t>
+      </w:r>
+      <w:r>
+        <w:rPr>
+          <w:rFonts w:asciiTheme="majorHAnsi" w:hAnsiTheme="majorHAnsi" w:cstheme="majorHAnsi"/>
+          <w:sz w:val="24"/>
+          <w:szCs w:val="24"/>
+        </w:rPr>
+        <w:t>eadxl</w:t>
       </w:r>
       <w:proofErr w:type="spellEnd"/>
+      <w:r>
+        <w:rPr>
+          <w:rFonts w:asciiTheme="majorHAnsi" w:hAnsiTheme="majorHAnsi" w:cstheme="majorHAnsi"/>
+          <w:sz w:val="24"/>
+          <w:szCs w:val="24"/>
+        </w:rPr>
+        <w:t>, xlsx</w:t>
+      </w:r>
     </w:p>
     <w:p>
       <w:pPr>
@@ -1310,7 +1324,15 @@
           <w:sz w:val="24"/>
           <w:szCs w:val="24"/>
         </w:rPr>
-        <w:t>Reading in .xlsx files</w:t>
+        <w:t>Read/Write</w:t>
+      </w:r>
+      <w:r>
+        <w:rPr>
+          <w:rFonts w:asciiTheme="majorHAnsi" w:hAnsiTheme="majorHAnsi" w:cstheme="majorHAnsi"/>
+          <w:sz w:val="24"/>
+          <w:szCs w:val="24"/>
+        </w:rPr>
+        <w:t xml:space="preserve"> .xlsx files</w:t>
       </w:r>
     </w:p>
     <w:p>
@@ -1472,14 +1494,42 @@
           <w:szCs w:val="24"/>
         </w:rPr>
       </w:pPr>
-      <w:r>
-        <w:rPr>
-          <w:rFonts w:asciiTheme="majorHAnsi" w:hAnsiTheme="majorHAnsi" w:cstheme="majorHAnsi"/>
-          <w:sz w:val="24"/>
-          <w:szCs w:val="24"/>
-        </w:rPr>
-        <w:t>xlsx</w:t>
-      </w:r>
+      <w:proofErr w:type="spellStart"/>
+      <w:r>
+        <w:rPr>
+          <w:rFonts w:asciiTheme="majorHAnsi" w:hAnsiTheme="majorHAnsi" w:cstheme="majorHAnsi"/>
+          <w:sz w:val="24"/>
+          <w:szCs w:val="24"/>
+        </w:rPr>
+        <w:t>kn</w:t>
+      </w:r>
+      <w:r>
+        <w:rPr>
+          <w:rFonts w:asciiTheme="majorHAnsi" w:hAnsiTheme="majorHAnsi" w:cstheme="majorHAnsi"/>
+          <w:sz w:val="24"/>
+          <w:szCs w:val="24"/>
+        </w:rPr>
+        <w:t>itr</w:t>
+      </w:r>
+      <w:proofErr w:type="spellEnd"/>
+      <w:r>
+        <w:rPr>
+          <w:rFonts w:asciiTheme="majorHAnsi" w:hAnsiTheme="majorHAnsi" w:cstheme="majorHAnsi"/>
+          <w:sz w:val="24"/>
+          <w:szCs w:val="24"/>
+        </w:rPr>
+        <w:t xml:space="preserve">, </w:t>
+      </w:r>
+      <w:proofErr w:type="spellStart"/>
+      <w:r>
+        <w:rPr>
+          <w:rFonts w:asciiTheme="majorHAnsi" w:hAnsiTheme="majorHAnsi" w:cstheme="majorHAnsi"/>
+          <w:sz w:val="24"/>
+          <w:szCs w:val="24"/>
+        </w:rPr>
+        <w:t>rmarkdown</w:t>
+      </w:r>
+      <w:proofErr w:type="spellEnd"/>
     </w:p>
     <w:p>
       <w:pPr>
@@ -1494,13 +1544,23 @@
           <w:szCs w:val="24"/>
         </w:rPr>
       </w:pPr>
-      <w:r>
-        <w:rPr>
-          <w:rFonts w:asciiTheme="majorHAnsi" w:hAnsiTheme="majorHAnsi" w:cstheme="majorHAnsi"/>
-          <w:sz w:val="24"/>
-          <w:szCs w:val="24"/>
-        </w:rPr>
-        <w:t>Allow to write .xlsx files</w:t>
+      <w:proofErr w:type="spellStart"/>
+      <w:r>
+        <w:rPr>
+          <w:rFonts w:asciiTheme="majorHAnsi" w:hAnsiTheme="majorHAnsi" w:cstheme="majorHAnsi"/>
+          <w:sz w:val="24"/>
+          <w:szCs w:val="24"/>
+        </w:rPr>
+        <w:t>RMarkdown</w:t>
+      </w:r>
+      <w:proofErr w:type="spellEnd"/>
+      <w:r>
+        <w:rPr>
+          <w:rFonts w:asciiTheme="majorHAnsi" w:hAnsiTheme="majorHAnsi" w:cstheme="majorHAnsi"/>
+          <w:sz w:val="24"/>
+          <w:szCs w:val="24"/>
+        </w:rPr>
+        <w:t xml:space="preserve"> rendering</w:t>
       </w:r>
     </w:p>
     <w:p>
@@ -1517,15 +1577,17 @@
         </w:rPr>
       </w:pPr>
       <w:proofErr w:type="spellStart"/>
-      <w:r>
-        <w:rPr>
-          <w:rFonts w:asciiTheme="majorHAnsi" w:hAnsiTheme="majorHAnsi" w:cstheme="majorHAnsi"/>
-          <w:sz w:val="24"/>
-          <w:szCs w:val="24"/>
-        </w:rPr>
-        <w:t>knitr</w:t>
+      <w:proofErr w:type="gramStart"/>
+      <w:r>
+        <w:rPr>
+          <w:rFonts w:asciiTheme="majorHAnsi" w:hAnsiTheme="majorHAnsi" w:cstheme="majorHAnsi"/>
+          <w:sz w:val="24"/>
+          <w:szCs w:val="24"/>
+        </w:rPr>
+        <w:t>data.table</w:t>
       </w:r>
       <w:proofErr w:type="spellEnd"/>
+      <w:proofErr w:type="gramEnd"/>
     </w:p>
     <w:p>
       <w:pPr>
@@ -1540,23 +1602,13 @@
           <w:szCs w:val="24"/>
         </w:rPr>
       </w:pPr>
-      <w:proofErr w:type="spellStart"/>
-      <w:r>
-        <w:rPr>
-          <w:rFonts w:asciiTheme="majorHAnsi" w:hAnsiTheme="majorHAnsi" w:cstheme="majorHAnsi"/>
-          <w:sz w:val="24"/>
-          <w:szCs w:val="24"/>
-        </w:rPr>
-        <w:t>RMarkdown</w:t>
-      </w:r>
-      <w:proofErr w:type="spellEnd"/>
-      <w:r>
-        <w:rPr>
-          <w:rFonts w:asciiTheme="majorHAnsi" w:hAnsiTheme="majorHAnsi" w:cstheme="majorHAnsi"/>
-          <w:sz w:val="24"/>
-          <w:szCs w:val="24"/>
-        </w:rPr>
-        <w:t xml:space="preserve"> rendering</w:t>
+      <w:r>
+        <w:rPr>
+          <w:rFonts w:asciiTheme="majorHAnsi" w:hAnsiTheme="majorHAnsi" w:cstheme="majorHAnsi"/>
+          <w:sz w:val="24"/>
+          <w:szCs w:val="24"/>
+        </w:rPr>
+        <w:t>Creation of data table objects</w:t>
       </w:r>
     </w:p>
     <w:p>
@@ -1572,18 +1624,14 @@
           <w:szCs w:val="24"/>
         </w:rPr>
       </w:pPr>
-      <w:proofErr w:type="spellStart"/>
-      <w:proofErr w:type="gramStart"/>
-      <w:r>
-        <w:rPr>
-          <w:rFonts w:asciiTheme="majorHAnsi" w:hAnsiTheme="majorHAnsi" w:cstheme="majorHAnsi"/>
-          <w:sz w:val="24"/>
-          <w:szCs w:val="24"/>
-        </w:rPr>
-        <w:t>data.table</w:t>
-      </w:r>
-      <w:proofErr w:type="spellEnd"/>
-      <w:proofErr w:type="gramEnd"/>
+      <w:r>
+        <w:rPr>
+          <w:rFonts w:asciiTheme="majorHAnsi" w:hAnsiTheme="majorHAnsi" w:cstheme="majorHAnsi"/>
+          <w:sz w:val="24"/>
+          <w:szCs w:val="24"/>
+        </w:rPr>
+        <w:t>pander</w:t>
+      </w:r>
     </w:p>
     <w:p>
       <w:pPr>
@@ -1604,111 +1652,11 @@
           <w:sz w:val="24"/>
           <w:szCs w:val="24"/>
         </w:rPr>
-        <w:t>Creation of data table objects</w:t>
+        <w:t>Table outputs for Word Docs</w:t>
       </w:r>
     </w:p>
     <w:p>
       <w:pPr>
-        <w:pStyle w:val="ListParagraph"/>
-        <w:numPr>
-          <w:ilvl w:val="0"/>
-          <w:numId w:val="13"/>
-        </w:numPr>
-        <w:rPr>
-          <w:rFonts w:asciiTheme="majorHAnsi" w:hAnsiTheme="majorHAnsi" w:cstheme="majorHAnsi"/>
-          <w:sz w:val="24"/>
-          <w:szCs w:val="24"/>
-        </w:rPr>
-      </w:pPr>
-      <w:r>
-        <w:rPr>
-          <w:rFonts w:asciiTheme="majorHAnsi" w:hAnsiTheme="majorHAnsi" w:cstheme="majorHAnsi"/>
-          <w:sz w:val="24"/>
-          <w:szCs w:val="24"/>
-        </w:rPr>
-        <w:t>pander</w:t>
-      </w:r>
-    </w:p>
-    <w:p>
-      <w:pPr>
-        <w:pStyle w:val="ListParagraph"/>
-        <w:numPr>
-          <w:ilvl w:val="1"/>
-          <w:numId w:val="13"/>
-        </w:numPr>
-        <w:rPr>
-          <w:rFonts w:asciiTheme="majorHAnsi" w:hAnsiTheme="majorHAnsi" w:cstheme="majorHAnsi"/>
-          <w:sz w:val="24"/>
-          <w:szCs w:val="24"/>
-        </w:rPr>
-      </w:pPr>
-      <w:r>
-        <w:rPr>
-          <w:rFonts w:asciiTheme="majorHAnsi" w:hAnsiTheme="majorHAnsi" w:cstheme="majorHAnsi"/>
-          <w:sz w:val="24"/>
-          <w:szCs w:val="24"/>
-        </w:rPr>
-        <w:t>Table outputs for Word Docs</w:t>
-      </w:r>
-    </w:p>
-    <w:p>
-      <w:pPr>
-        <w:pStyle w:val="ListParagraph"/>
-        <w:numPr>
-          <w:ilvl w:val="0"/>
-          <w:numId w:val="13"/>
-        </w:numPr>
-        <w:rPr>
-          <w:rFonts w:asciiTheme="majorHAnsi" w:hAnsiTheme="majorHAnsi" w:cstheme="majorHAnsi"/>
-          <w:sz w:val="24"/>
-          <w:szCs w:val="24"/>
-        </w:rPr>
-      </w:pPr>
-      <w:proofErr w:type="spellStart"/>
-      <w:r>
-        <w:rPr>
-          <w:rFonts w:asciiTheme="majorHAnsi" w:hAnsiTheme="majorHAnsi" w:cstheme="majorHAnsi"/>
-          <w:sz w:val="24"/>
-          <w:szCs w:val="24"/>
-        </w:rPr>
-        <w:t>rmarkdown</w:t>
-      </w:r>
-      <w:proofErr w:type="spellEnd"/>
-    </w:p>
-    <w:p>
-      <w:pPr>
-        <w:pStyle w:val="ListParagraph"/>
-        <w:numPr>
-          <w:ilvl w:val="1"/>
-          <w:numId w:val="13"/>
-        </w:numPr>
-        <w:rPr>
-          <w:rFonts w:asciiTheme="majorHAnsi" w:hAnsiTheme="majorHAnsi" w:cstheme="majorHAnsi"/>
-          <w:sz w:val="24"/>
-          <w:szCs w:val="24"/>
-        </w:rPr>
-      </w:pPr>
-      <w:proofErr w:type="spellStart"/>
-      <w:r>
-        <w:rPr>
-          <w:rFonts w:asciiTheme="majorHAnsi" w:hAnsiTheme="majorHAnsi" w:cstheme="majorHAnsi"/>
-          <w:sz w:val="24"/>
-          <w:szCs w:val="24"/>
-        </w:rPr>
-        <w:t>RMarkdown</w:t>
-      </w:r>
-      <w:proofErr w:type="spellEnd"/>
-      <w:r>
-        <w:rPr>
-          <w:rFonts w:asciiTheme="majorHAnsi" w:hAnsiTheme="majorHAnsi" w:cstheme="majorHAnsi"/>
-          <w:sz w:val="24"/>
-          <w:szCs w:val="24"/>
-        </w:rPr>
-        <w:t xml:space="preserve"> rendering</w:t>
-      </w:r>
-    </w:p>
-    <w:p>
-      <w:pPr>
         <w:pStyle w:val="Heading1"/>
         <w:rPr>
           <w:rFonts w:cstheme="majorHAnsi"/>
@@ -1716,10 +1664,10 @@
           <w:szCs w:val="24"/>
         </w:rPr>
       </w:pPr>
-      <w:bookmarkStart w:id="3" w:name="_Ref23321178"/>
-      <w:bookmarkStart w:id="4" w:name="_Ref23321372"/>
-      <w:bookmarkStart w:id="5" w:name="_Ref23321390"/>
-      <w:bookmarkStart w:id="6" w:name="_Toc25156718"/>
+      <w:bookmarkStart w:id="2" w:name="_Ref23321178"/>
+      <w:bookmarkStart w:id="3" w:name="_Ref23321372"/>
+      <w:bookmarkStart w:id="4" w:name="_Ref23321390"/>
+      <w:bookmarkStart w:id="5" w:name="_Toc25156718"/>
       <w:r>
         <w:rPr>
           <w:rFonts w:cstheme="majorHAnsi"/>
@@ -1728,10 +1676,10 @@
         </w:rPr>
         <w:t>Create DTXSID Forms</w:t>
       </w:r>
+      <w:bookmarkEnd w:id="2"/>
       <w:bookmarkEnd w:id="3"/>
       <w:bookmarkEnd w:id="4"/>
       <w:bookmarkEnd w:id="5"/>
-      <w:bookmarkEnd w:id="6"/>
     </w:p>
     <w:p>
       <w:pPr>
@@ -1979,6 +1927,8 @@
         </w:rPr>
         <w:t>” for more information.</w:t>
       </w:r>
+      <w:bookmarkStart w:id="6" w:name="_GoBack"/>
+      <w:bookmarkEnd w:id="6"/>
     </w:p>
     <w:tbl>
       <w:tblPr>
@@ -2134,7 +2084,6 @@
                 <w:sz w:val="24"/>
                 <w:szCs w:val="24"/>
               </w:rPr>
-              <w:lastRenderedPageBreak/>
               <w:t>chemList</w:t>
             </w:r>
             <w:proofErr w:type="spellEnd"/>
@@ -2214,6 +2163,7 @@
           <w:sz w:val="24"/>
           <w:szCs w:val="24"/>
         </w:rPr>
+        <w:lastRenderedPageBreak/>
         <w:t>Word document forms are created and stored in a new output folder created in the project/session directory. If users specified multiple groupings, they will be stored in separate folders named after these groupings.</w:t>
       </w:r>
     </w:p>
@@ -3292,23 +3242,7 @@
                 <w:sz w:val="24"/>
                 <w:szCs w:val="24"/>
               </w:rPr>
-              <w:t>=</w:t>
-            </w:r>
-            <w:r>
-              <w:rPr>
-                <w:rFonts w:asciiTheme="majorHAnsi" w:hAnsiTheme="majorHAnsi" w:cstheme="majorHAnsi"/>
-                <w:sz w:val="24"/>
-                <w:szCs w:val="24"/>
-              </w:rPr>
-              <w:t>500</w:t>
-            </w:r>
-            <w:r>
-              <w:rPr>
-                <w:rFonts w:asciiTheme="majorHAnsi" w:hAnsiTheme="majorHAnsi" w:cstheme="majorHAnsi"/>
-                <w:sz w:val="24"/>
-                <w:szCs w:val="24"/>
-              </w:rPr>
-              <w:t xml:space="preserve">, </w:t>
+              <w:t xml:space="preserve">=500, </w:t>
             </w:r>
             <w:proofErr w:type="spellStart"/>
             <w:r>
@@ -3326,23 +3260,7 @@
                 <w:sz w:val="24"/>
                 <w:szCs w:val="24"/>
               </w:rPr>
-              <w:t>=</w:t>
-            </w:r>
-            <w:r>
-              <w:rPr>
-                <w:rFonts w:asciiTheme="majorHAnsi" w:hAnsiTheme="majorHAnsi" w:cstheme="majorHAnsi"/>
-                <w:sz w:val="24"/>
-                <w:szCs w:val="24"/>
-              </w:rPr>
-              <w:t>DTXSID#</w:t>
-            </w:r>
-            <w:r>
-              <w:rPr>
-                <w:rFonts w:asciiTheme="majorHAnsi" w:hAnsiTheme="majorHAnsi" w:cstheme="majorHAnsi"/>
-                <w:sz w:val="24"/>
-                <w:szCs w:val="24"/>
-              </w:rPr>
-              <w:t xml:space="preserve">, </w:t>
+              <w:t xml:space="preserve">=DTXSID#, </w:t>
             </w:r>
             <w:proofErr w:type="spellStart"/>
             <w:r>
@@ -3360,23 +3278,7 @@
                 <w:sz w:val="24"/>
                 <w:szCs w:val="24"/>
               </w:rPr>
-              <w:t xml:space="preserve"> = "input/cache/productDat.xlsx", overwrite = </w:t>
-            </w:r>
-            <w:r>
-              <w:rPr>
-                <w:rFonts w:asciiTheme="majorHAnsi" w:hAnsiTheme="majorHAnsi" w:cstheme="majorHAnsi"/>
-                <w:sz w:val="24"/>
-                <w:szCs w:val="24"/>
-              </w:rPr>
-              <w:t>TRUE</w:t>
-            </w:r>
-            <w:r>
-              <w:rPr>
-                <w:rFonts w:asciiTheme="majorHAnsi" w:hAnsiTheme="majorHAnsi" w:cstheme="majorHAnsi"/>
-                <w:sz w:val="24"/>
-                <w:szCs w:val="24"/>
-              </w:rPr>
-              <w:t>)</w:t>
+              <w:t xml:space="preserve"> = "input/cache/productDat.xlsx", overwrite = TRUE)</w:t>
             </w:r>
           </w:p>
         </w:tc>
@@ -3456,7 +3358,6 @@
           <w:sz w:val="24"/>
           <w:szCs w:val="24"/>
         </w:rPr>
-        <w:lastRenderedPageBreak/>
         <w:t>getTrueChem</w:t>
       </w:r>
       <w:proofErr w:type="spellEnd"/>
@@ -3499,7 +3400,17 @@
             <w:sz w:val="24"/>
             <w:szCs w:val="24"/>
           </w:rPr>
-          <w:t>Factotum Web Services API</w:t>
+          <w:t xml:space="preserve">Factotum Web </w:t>
+        </w:r>
+        <w:r>
+          <w:rPr>
+            <w:rStyle w:val="Hyperlink"/>
+            <w:rFonts w:asciiTheme="majorHAnsi" w:hAnsiTheme="majorHAnsi" w:cstheme="majorHAnsi"/>
+            <w:sz w:val="24"/>
+            <w:szCs w:val="24"/>
+          </w:rPr>
+          <w:lastRenderedPageBreak/>
+          <w:t>Services API</w:t>
         </w:r>
       </w:hyperlink>
       <w:r>
@@ -4764,7 +4675,6 @@
                 <w:sz w:val="24"/>
                 <w:szCs w:val="24"/>
               </w:rPr>
-              <w:lastRenderedPageBreak/>
               <w:t>page_size</w:t>
             </w:r>
             <w:proofErr w:type="spellEnd"/>
@@ -4857,6 +4767,7 @@
                 <w:sz w:val="24"/>
                 <w:szCs w:val="24"/>
               </w:rPr>
+              <w:lastRenderedPageBreak/>
               <w:t>Use Example</w:t>
             </w:r>
           </w:p>
@@ -5450,23 +5361,7 @@
                 <w:sz w:val="24"/>
                 <w:szCs w:val="24"/>
               </w:rPr>
-              <w:t>Use</w:t>
-            </w:r>
-            <w:r>
-              <w:rPr>
-                <w:rFonts w:asciiTheme="majorHAnsi" w:hAnsiTheme="majorHAnsi" w:cstheme="majorHAnsi"/>
-                <w:sz w:val="24"/>
-                <w:szCs w:val="24"/>
-              </w:rPr>
-              <w:t xml:space="preserve"> </w:t>
-            </w:r>
-            <w:r>
-              <w:rPr>
-                <w:rFonts w:asciiTheme="majorHAnsi" w:hAnsiTheme="majorHAnsi" w:cstheme="majorHAnsi"/>
-                <w:sz w:val="24"/>
-                <w:szCs w:val="24"/>
-              </w:rPr>
-              <w:t>Example</w:t>
+              <w:t>Use Example</w:t>
             </w:r>
           </w:p>
         </w:tc>
@@ -5527,15 +5422,7 @@
                 <w:sz w:val="24"/>
                 <w:szCs w:val="24"/>
               </w:rPr>
-              <w:t>,</w:t>
-            </w:r>
-            <w:r>
-              <w:rPr>
-                <w:rFonts w:asciiTheme="majorHAnsi" w:hAnsiTheme="majorHAnsi" w:cstheme="majorHAnsi"/>
-                <w:sz w:val="24"/>
-                <w:szCs w:val="24"/>
-              </w:rPr>
-              <w:t xml:space="preserve"> </w:t>
+              <w:t xml:space="preserve">, </w:t>
             </w:r>
             <w:proofErr w:type="spellStart"/>
             <w:r>
@@ -5553,15 +5440,7 @@
                 <w:sz w:val="24"/>
                 <w:szCs w:val="24"/>
               </w:rPr>
-              <w:t>,</w:t>
-            </w:r>
-            <w:r>
-              <w:rPr>
-                <w:rFonts w:asciiTheme="majorHAnsi" w:hAnsiTheme="majorHAnsi" w:cstheme="majorHAnsi"/>
-                <w:sz w:val="24"/>
-                <w:szCs w:val="24"/>
-              </w:rPr>
-              <w:t xml:space="preserve"> </w:t>
+              <w:t xml:space="preserve">, </w:t>
             </w:r>
             <w:proofErr w:type="spellStart"/>
             <w:r>
@@ -5702,15 +5581,7 @@
                 <w:sz w:val="24"/>
                 <w:szCs w:val="24"/>
               </w:rPr>
-              <w:t>/data”</w:t>
-            </w:r>
-            <w:r>
-              <w:rPr>
-                <w:rFonts w:asciiTheme="majorHAnsi" w:hAnsiTheme="majorHAnsi" w:cstheme="majorHAnsi"/>
-                <w:sz w:val="24"/>
-                <w:szCs w:val="24"/>
-              </w:rPr>
-              <w:t>)</w:t>
+              <w:t>/data”)</w:t>
             </w:r>
           </w:p>
         </w:tc>
@@ -6248,14 +6119,14 @@
                 <w:sz w:val="24"/>
                 <w:szCs w:val="24"/>
               </w:rPr>
-            </w:r>
-            <w:r>
-              <w:rPr>
-                <w:rFonts w:asciiTheme="majorHAnsi" w:hAnsiTheme="majorHAnsi" w:cstheme="majorHAnsi"/>
-                <w:sz w:val="24"/>
-                <w:szCs w:val="24"/>
-              </w:rPr>
               <w:instrText xml:space="preserve"> \* MERGEFORMAT </w:instrText>
+            </w:r>
+            <w:r>
+              <w:rPr>
+                <w:rFonts w:asciiTheme="majorHAnsi" w:hAnsiTheme="majorHAnsi" w:cstheme="majorHAnsi"/>
+                <w:sz w:val="24"/>
+                <w:szCs w:val="24"/>
+              </w:rPr>
             </w:r>
             <w:r>
               <w:rPr>
@@ -6323,7 +6194,6 @@
                 <w:sz w:val="24"/>
                 <w:szCs w:val="24"/>
               </w:rPr>
-              <w:lastRenderedPageBreak/>
               <w:t>p</w:t>
             </w:r>
             <w:r>
@@ -6387,14 +6257,14 @@
                 <w:sz w:val="24"/>
                 <w:szCs w:val="24"/>
               </w:rPr>
-            </w:r>
-            <w:r>
-              <w:rPr>
-                <w:rFonts w:asciiTheme="majorHAnsi" w:hAnsiTheme="majorHAnsi" w:cstheme="majorHAnsi"/>
-                <w:sz w:val="24"/>
-                <w:szCs w:val="24"/>
-              </w:rPr>
               <w:instrText xml:space="preserve"> \* MERGEFORMAT </w:instrText>
+            </w:r>
+            <w:r>
+              <w:rPr>
+                <w:rFonts w:asciiTheme="majorHAnsi" w:hAnsiTheme="majorHAnsi" w:cstheme="majorHAnsi"/>
+                <w:sz w:val="24"/>
+                <w:szCs w:val="24"/>
+              </w:rPr>
             </w:r>
             <w:r>
               <w:rPr>
@@ -6453,6 +6323,7 @@
                 <w:sz w:val="24"/>
                 <w:szCs w:val="24"/>
               </w:rPr>
+              <w:lastRenderedPageBreak/>
               <w:t>Minnesota-Form-styles.docx</w:t>
             </w:r>
           </w:p>
@@ -6732,39 +6603,7 @@
                 <w:sz w:val="24"/>
                 <w:szCs w:val="24"/>
               </w:rPr>
-              <w:t>Dete</w:t>
-            </w:r>
-            <w:r>
-              <w:rPr>
-                <w:rFonts w:asciiTheme="majorHAnsi" w:hAnsiTheme="majorHAnsi" w:cstheme="majorHAnsi"/>
-                <w:sz w:val="24"/>
-                <w:szCs w:val="24"/>
-              </w:rPr>
-              <w:t>c</w:t>
-            </w:r>
-            <w:r>
-              <w:rPr>
-                <w:rFonts w:asciiTheme="majorHAnsi" w:hAnsiTheme="majorHAnsi" w:cstheme="majorHAnsi"/>
-                <w:sz w:val="24"/>
-                <w:szCs w:val="24"/>
-              </w:rPr>
-              <w:t>tio</w:t>
-            </w:r>
-            <w:r>
-              <w:rPr>
-                <w:rFonts w:asciiTheme="majorHAnsi" w:hAnsiTheme="majorHAnsi" w:cstheme="majorHAnsi"/>
-                <w:sz w:val="24"/>
-                <w:szCs w:val="24"/>
-              </w:rPr>
-              <w:t>n</w:t>
-            </w:r>
-            <w:r>
-              <w:rPr>
-                <w:rFonts w:asciiTheme="majorHAnsi" w:hAnsiTheme="majorHAnsi" w:cstheme="majorHAnsi"/>
-                <w:sz w:val="24"/>
-                <w:szCs w:val="24"/>
-              </w:rPr>
-              <w:t xml:space="preserve"> in Media by DTXSID</w:t>
+              <w:t>Detection in Media by DTXSID</w:t>
             </w:r>
             <w:r>
               <w:rPr>
@@ -10640,7 +10479,7 @@
 </file>
 
 <file path=customXml/itemProps1.xml><?xml version="1.0" encoding="utf-8"?>
-<ds:datastoreItem xmlns:ds="http://schemas.openxmlformats.org/officeDocument/2006/customXml" ds:itemID="{9BFFF768-35F9-42F8-A45B-63C64E8EB39E}">
+<ds:datastoreItem xmlns:ds="http://schemas.openxmlformats.org/officeDocument/2006/customXml" ds:itemID="{524EBB17-E284-4296-A0B8-B5FD6D8764FD}">
   <ds:schemaRefs>
     <ds:schemaRef ds:uri="http://schemas.openxmlformats.org/officeDocument/2006/bibliography"/>
   </ds:schemaRefs>

</xml_diff>